<commit_message>
Rework documentation add new features
</commit_message>
<xml_diff>
--- a/docs/Specification.docx
+++ b/docs/Specification.docx
@@ -147,10 +147,35 @@
         <w:pStyle w:val="Normal"/>
         <w:bidi w:val="0"/>
         <w:jc w:val="center"/>
-        <w:rPr/>
-      </w:pPr>
-      <w:r>
-        <w:rPr/>
+        <w:rPr>
+          <w:b/>
+          <w:b/>
+          <w:bCs/>
+        </w:rPr>
+      </w:pPr>
+      <w:r>
+        <w:rPr>
+          <w:b/>
+          <w:bCs/>
+        </w:rPr>
+      </w:r>
+    </w:p>
+    <w:p>
+      <w:pPr>
+        <w:pStyle w:val="Normal"/>
+        <w:bidi w:val="0"/>
+        <w:jc w:val="center"/>
+        <w:rPr>
+          <w:b/>
+          <w:b/>
+          <w:bCs/>
+        </w:rPr>
+      </w:pPr>
+      <w:r>
+        <w:rPr>
+          <w:b/>
+          <w:bCs/>
+        </w:rPr>
         <w:drawing>
           <wp:anchor behindDoc="0" distT="0" distB="0" distL="0" distR="0" simplePos="0" locked="0" layoutInCell="0" allowOverlap="1" relativeHeight="2">
             <wp:simplePos x="0" y="0"/>
@@ -160,7 +185,7 @@
             <wp:positionV relativeFrom="paragraph">
               <wp:posOffset>635</wp:posOffset>
             </wp:positionV>
-            <wp:extent cx="4725035" cy="6087745"/>
+            <wp:extent cx="6120130" cy="3942715"/>
             <wp:effectExtent l="0" t="0" r="0" b="0"/>
             <wp:wrapSquare wrapText="largest"/>
             <wp:docPr id="1" name="Изображение1" descr=""/>
@@ -185,7 +210,7 @@
                   <pic:spPr bwMode="auto">
                     <a:xfrm>
                       <a:off x="0" y="0"/>
-                      <a:ext cx="4725035" cy="6087745"/>
+                      <a:ext cx="6120130" cy="3942715"/>
                     </a:xfrm>
                     <a:prstGeom prst="rect">
                       <a:avLst/>
@@ -196,6 +221,136 @@
             </a:graphic>
           </wp:anchor>
         </w:drawing>
+      </w:r>
+    </w:p>
+    <w:p>
+      <w:pPr>
+        <w:pStyle w:val="Normal"/>
+        <w:bidi w:val="0"/>
+        <w:jc w:val="center"/>
+        <w:rPr>
+          <w:b/>
+          <w:b/>
+          <w:bCs/>
+        </w:rPr>
+      </w:pPr>
+      <w:r>
+        <w:rPr>
+          <w:b/>
+          <w:bCs/>
+        </w:rPr>
+      </w:r>
+    </w:p>
+    <w:p>
+      <w:pPr>
+        <w:pStyle w:val="Normal"/>
+        <w:bidi w:val="0"/>
+        <w:jc w:val="center"/>
+        <w:rPr>
+          <w:b/>
+          <w:b/>
+          <w:bCs/>
+        </w:rPr>
+      </w:pPr>
+      <w:r>
+        <w:rPr>
+          <w:b/>
+          <w:bCs/>
+        </w:rPr>
+      </w:r>
+    </w:p>
+    <w:p>
+      <w:pPr>
+        <w:pStyle w:val="Normal"/>
+        <w:bidi w:val="0"/>
+        <w:jc w:val="center"/>
+        <w:rPr>
+          <w:b/>
+          <w:b/>
+          <w:bCs/>
+        </w:rPr>
+      </w:pPr>
+      <w:r>
+        <w:rPr>
+          <w:b/>
+          <w:bCs/>
+        </w:rPr>
+        <w:t>Description</w:t>
+      </w:r>
+    </w:p>
+    <w:p>
+      <w:pPr>
+        <w:pStyle w:val="Normal"/>
+        <w:bidi w:val="0"/>
+        <w:jc w:val="center"/>
+        <w:rPr>
+          <w:b/>
+          <w:b/>
+          <w:bCs/>
+        </w:rPr>
+      </w:pPr>
+      <w:r>
+        <w:rPr>
+          <w:b/>
+          <w:bCs/>
+        </w:rPr>
+      </w:r>
+    </w:p>
+    <w:p>
+      <w:pPr>
+        <w:pStyle w:val="Normal"/>
+        <w:bidi w:val="0"/>
+        <w:jc w:val="both"/>
+        <w:rPr>
+          <w:b w:val="false"/>
+          <w:b w:val="false"/>
+          <w:bCs w:val="false"/>
+        </w:rPr>
+      </w:pPr>
+      <w:r>
+        <w:rPr>
+          <w:b w:val="false"/>
+          <w:bCs w:val="false"/>
+        </w:rPr>
+        <w:t>Short description of how will be merging information between some API services. There are two API services that could be merging these FAS and NASS.</w:t>
+      </w:r>
+    </w:p>
+    <w:p>
+      <w:pPr>
+        <w:pStyle w:val="Normal"/>
+        <w:bidi w:val="0"/>
+        <w:jc w:val="both"/>
+        <w:rPr>
+          <w:b w:val="false"/>
+          <w:b w:val="false"/>
+          <w:bCs w:val="false"/>
+        </w:rPr>
+      </w:pPr>
+      <w:r>
+        <w:rPr>
+          <w:b w:val="false"/>
+          <w:bCs w:val="false"/>
+        </w:rPr>
+        <w:t>The first step is receiving data from services</w:t>
+      </w:r>
+    </w:p>
+    <w:p>
+      <w:pPr>
+        <w:pStyle w:val="Normal"/>
+        <w:bidi w:val="0"/>
+        <w:jc w:val="both"/>
+        <w:rPr>
+          <w:b w:val="false"/>
+          <w:b w:val="false"/>
+          <w:bCs w:val="false"/>
+        </w:rPr>
+      </w:pPr>
+      <w:r>
+        <w:rPr>
+          <w:b w:val="false"/>
+          <w:bCs w:val="false"/>
+        </w:rPr>
+        <w:t>The second step is merging them and save to an Excel file where each sheet is named year with suffix name service for example (fas_2018, or nass_2018)</w:t>
       </w:r>
     </w:p>
     <w:sectPr>

</xml_diff>